<commit_message>
undid changes(will create an updated version instead)
</commit_message>
<xml_diff>
--- a/Documents/Documentation/Iteration 3/Iteration 3 Plan.docx
+++ b/Documents/Documentation/Iteration 3/Iteration 3 Plan.docx
@@ -221,7 +221,74 @@
               </w:numPr>
             </w:pPr>
             <w:r>
-              <w:t>Linda Atayde</w:t>
+              <w:t xml:space="preserve">Linda </w:t>
+            </w:r>
+            <w:proofErr w:type="spellStart"/>
+            <w:r>
+              <w:t>Atayde</w:t>
+            </w:r>
+            <w:proofErr w:type="spellEnd"/>
+          </w:p>
+          <w:p>
+            <w:pPr>
+              <w:pStyle w:val="ListParagraph"/>
+              <w:numPr>
+                <w:ilvl w:val="0"/>
+                <w:numId w:val="6"/>
+              </w:numPr>
+            </w:pPr>
+            <w:r>
+              <w:t xml:space="preserve">Ling </w:t>
+            </w:r>
+            <w:proofErr w:type="spellStart"/>
+            <w:r>
+              <w:t>Lansang</w:t>
+            </w:r>
+            <w:proofErr w:type="spellEnd"/>
+          </w:p>
+          <w:p>
+            <w:pPr>
+              <w:pStyle w:val="ListParagraph"/>
+              <w:numPr>
+                <w:ilvl w:val="0"/>
+                <w:numId w:val="6"/>
+              </w:numPr>
+            </w:pPr>
+            <w:r>
+              <w:t xml:space="preserve">Tess </w:t>
+            </w:r>
+            <w:proofErr w:type="spellStart"/>
+            <w:r>
+              <w:t>Samillano</w:t>
+            </w:r>
+            <w:proofErr w:type="spellEnd"/>
+          </w:p>
+          <w:p>
+            <w:pPr>
+              <w:pStyle w:val="ListParagraph"/>
+              <w:numPr>
+                <w:ilvl w:val="0"/>
+                <w:numId w:val="6"/>
+              </w:numPr>
+            </w:pPr>
+            <w:r>
+              <w:t xml:space="preserve">Greg </w:t>
+            </w:r>
+            <w:proofErr w:type="spellStart"/>
+            <w:r>
+              <w:t>Baclea</w:t>
+            </w:r>
+            <w:proofErr w:type="spellEnd"/>
+            <w:r>
+              <w:t>-</w:t>
+            </w:r>
+            <w:proofErr w:type="gramStart"/>
+            <w:r>
+              <w:t>an</w:t>
+            </w:r>
+            <w:proofErr w:type="gramEnd"/>
+            <w:r>
+              <w:t xml:space="preserve"> Jr.</w:t>
             </w:r>
           </w:p>
           <w:p>
@@ -233,8 +300,13 @@
               </w:numPr>
             </w:pPr>
             <w:r>
-              <w:t>Ling Lansang</w:t>
+              <w:t xml:space="preserve">Cath </w:t>
             </w:r>
+            <w:proofErr w:type="spellStart"/>
+            <w:r>
+              <w:t>Llarena</w:t>
+            </w:r>
+            <w:proofErr w:type="spellEnd"/>
           </w:p>
           <w:p>
             <w:pPr>
@@ -245,44 +317,13 @@
               </w:numPr>
             </w:pPr>
             <w:r>
-              <w:t>Tess Samillano</w:t>
+              <w:t xml:space="preserve">Jenn </w:t>
             </w:r>
-          </w:p>
-          <w:p>
-            <w:pPr>
-              <w:pStyle w:val="ListParagraph"/>
-              <w:numPr>
-                <w:ilvl w:val="0"/>
-                <w:numId w:val="6"/>
-              </w:numPr>
-            </w:pPr>
+            <w:proofErr w:type="spellStart"/>
             <w:r>
-              <w:t>Greg Baclea-an Jr.</w:t>
+              <w:t>Ocampo</w:t>
             </w:r>
-          </w:p>
-          <w:p>
-            <w:pPr>
-              <w:pStyle w:val="ListParagraph"/>
-              <w:numPr>
-                <w:ilvl w:val="0"/>
-                <w:numId w:val="6"/>
-              </w:numPr>
-            </w:pPr>
-            <w:r>
-              <w:t>Cath Llarena</w:t>
-            </w:r>
-          </w:p>
-          <w:p>
-            <w:pPr>
-              <w:pStyle w:val="ListParagraph"/>
-              <w:numPr>
-                <w:ilvl w:val="0"/>
-                <w:numId w:val="6"/>
-              </w:numPr>
-            </w:pPr>
-            <w:r>
-              <w:t>Jenn Ocampo</w:t>
-            </w:r>
+            <w:proofErr w:type="spellEnd"/>
           </w:p>
         </w:tc>
         <w:tc>
@@ -373,7 +414,15 @@
     </w:p>
     <w:p>
       <w:r>
-        <w:t>For all functions that require approval, I leave it to the discretion of the programmers involved how to implement the approval notification system. By that I mean whether the one creating the record needs to press a “send for approval” button, OR whether the SM Foundation accounts are automatically notified upon creation of the record that needs approval. Alternatively, the SM Foundation accounts may simply have a screen/function in the backend that tells them whether or not there exist records that have not yet been approved</w:t>
+        <w:t xml:space="preserve">For all functions that require approval, I leave it to the discretion of the programmers involved how to </w:t>
+      </w:r>
+      <w:proofErr w:type="gramStart"/>
+      <w:r>
+        <w:t>implement</w:t>
+      </w:r>
+      <w:proofErr w:type="gramEnd"/>
+      <w:r>
+        <w:t xml:space="preserve"> the approval notification system. By that I mean whether the one creating the record needs to press a “send for approval” button, OR whether the SM Foundation accounts are automatically notified upon creation of the record that needs approval. Alternatively, the SM Foundation accounts may simply have a screen/function in the backend that tells them whether or not there exist records that have not yet been approved</w:t>
       </w:r>
       <w:r>
         <w:t xml:space="preserve"> (I think this is the easiest, but I could be wrong)</w:t>
@@ -2511,8 +2560,13 @@
           <w:numId w:val="5"/>
         </w:numPr>
       </w:pPr>
-      <w:r>
-        <w:t>Kabayan Scholar</w:t>
+      <w:proofErr w:type="spellStart"/>
+      <w:r>
+        <w:t>Kabayan</w:t>
+      </w:r>
+      <w:proofErr w:type="spellEnd"/>
+      <w:r>
+        <w:t xml:space="preserve"> Scholar</w:t>
       </w:r>
     </w:p>
     <w:p>
@@ -2550,6 +2604,8 @@
       <w:r>
         <w:t>ICA Grant Scholar</w:t>
       </w:r>
+      <w:bookmarkStart w:id="0" w:name="_GoBack"/>
+      <w:bookmarkEnd w:id="0"/>
     </w:p>
     <w:p>
       <w:pPr>
@@ -4731,8 +4787,6 @@
       <w:r>
         <w:t>Same as current upload forms function</w:t>
       </w:r>
-      <w:bookmarkStart w:id="0" w:name="_GoBack"/>
-      <w:bookmarkEnd w:id="0"/>
     </w:p>
     <w:p>
       <w:pPr>

</xml_diff>